<commit_message>
Update docs & gitignore.
</commit_message>
<xml_diff>
--- a/Docs/CloudSync Usage.docx
+++ b/Docs/CloudSync Usage.docx
@@ -24,8 +24,10 @@
         <w:jc w:val="center"/>
       </w:pPr>
       <w:r>
-        <w:t>June 4, 2019</w:t>
-      </w:r>
+        <w:t>July 15, 2019</w:t>
+      </w:r>
+      <w:bookmarkStart w:id="0" w:name="_GoBack"/>
+      <w:bookmarkEnd w:id="0"/>
     </w:p>
     <w:p>
       <w:pPr>
@@ -141,13 +143,7 @@
         <w:t xml:space="preserve">  </w:t>
       </w:r>
       <w:r>
-        <w:t>There are several types of synchronization</w:t>
-      </w:r>
-      <w:r>
-        <w:t xml:space="preserve"> between the source and target</w:t>
-      </w:r>
-      <w:r>
-        <w:t xml:space="preserve"> that are supported</w:t>
+        <w:t>There are several types of synchronization between the source and target that are supported</w:t>
       </w:r>
       <w:r>
         <w:t>:</w:t>
@@ -179,11 +175,9 @@
       <w:r>
         <w:t xml:space="preserve">.  Any file or folder that exist on the target but not the source is deleted from the target.  If the file or folder exists on both the source and target, </w:t>
       </w:r>
-      <w:proofErr w:type="gramStart"/>
-      <w:r>
-        <w:t>it’s</w:t>
-      </w:r>
-      <w:proofErr w:type="gramEnd"/>
+      <w:r>
+        <w:t>its</w:t>
+      </w:r>
       <w:r>
         <w:t xml:space="preserve"> contents are copied if the files are different</w:t>
       </w:r>
@@ -256,8 +250,6 @@
       <w:r>
         <w:t>, separate from any synchronize operation or as an option.</w:t>
       </w:r>
-      <w:bookmarkStart w:id="0" w:name="_GoBack"/>
-      <w:bookmarkEnd w:id="0"/>
     </w:p>
     <w:p/>
     <w:p/>

</xml_diff>